<commit_message>
Nombre de gabriel agregado a informe grupales
</commit_message>
<xml_diff>
--- a/Fase 1/Evidencia Grupales/Gestión Ágil del Proyecto APT MoodMap.docx
+++ b/Fase 1/Evidencia Grupales/Gestión Ágil del Proyecto APT MoodMap.docx
@@ -142,6 +142,32 @@
           <w:szCs w:val="24"/>
         </w:rPr>
         <w:t>Arucutipa</w:t>
+      </w:r>
+      <w:proofErr w:type="spellEnd"/>
+    </w:p>
+    <w:p>
+      <w:pPr>
+        <w:spacing w:line="360" w:lineRule="auto"/>
+        <w:jc w:val="right"/>
+        <w:rPr>
+          <w:sz w:val="24"/>
+          <w:szCs w:val="24"/>
+        </w:rPr>
+      </w:pPr>
+      <w:r>
+        <w:rPr>
+          <w:sz w:val="24"/>
+          <w:szCs w:val="24"/>
+        </w:rPr>
+        <w:t xml:space="preserve">Gabriel </w:t>
+      </w:r>
+      <w:proofErr w:type="spellStart"/>
+      <w:r>
+        <w:rPr>
+          <w:sz w:val="24"/>
+          <w:szCs w:val="24"/>
+        </w:rPr>
+        <w:t>Ramirez</w:t>
       </w:r>
       <w:proofErr w:type="spellEnd"/>
       <w:r>
@@ -1330,8 +1356,17 @@
                 <w:sz w:val="24"/>
                 <w:szCs w:val="24"/>
               </w:rPr>
-              <w:t>Scrum Master</w:t>
-            </w:r>
+              <w:t xml:space="preserve">Scrum </w:t>
+            </w:r>
+            <w:proofErr w:type="gramStart"/>
+            <w:r>
+              <w:rPr>
+                <w:sz w:val="24"/>
+                <w:szCs w:val="24"/>
+              </w:rPr>
+              <w:t>Master</w:t>
+            </w:r>
+            <w:proofErr w:type="gramEnd"/>
           </w:p>
         </w:tc>
       </w:tr>
@@ -1788,8 +1823,16 @@
               <w:rPr>
                 <w:rFonts w:eastAsia="Calibri"/>
               </w:rPr>
-              <w:t>Scrum Master</w:t>
-            </w:r>
+              <w:t xml:space="preserve">Scrum </w:t>
+            </w:r>
+            <w:proofErr w:type="gramStart"/>
+            <w:r>
+              <w:rPr>
+                <w:rFonts w:eastAsia="Calibri"/>
+              </w:rPr>
+              <w:t>Master</w:t>
+            </w:r>
+            <w:proofErr w:type="gramEnd"/>
           </w:p>
         </w:tc>
         <w:tc>
@@ -1878,6 +1921,7 @@
               <w:t xml:space="preserve"> </w:t>
             </w:r>
             <w:proofErr w:type="spellStart"/>
+            <w:proofErr w:type="gramStart"/>
             <w:r>
               <w:rPr>
                 <w:rFonts w:eastAsia="Calibri"/>
@@ -1889,7 +1933,14 @@
               <w:rPr>
                 <w:rFonts w:eastAsia="Calibri"/>
               </w:rPr>
-              <w:t>(Psicólogo</w:t>
+              <w:t>(</w:t>
+            </w:r>
+            <w:proofErr w:type="gramEnd"/>
+            <w:r>
+              <w:rPr>
+                <w:rFonts w:eastAsia="Calibri"/>
+              </w:rPr>
+              <w:t>Psicólogo</w:t>
             </w:r>
             <w:r>
               <w:rPr>
@@ -3450,7 +3501,23 @@
           <w:sz w:val="24"/>
           <w:szCs w:val="24"/>
         </w:rPr>
-        <w:t>Las historias de usuario que se desarrollaron en  base del contexto del caso y de los requisitos planteados por el cliente fueron los siguientes:</w:t>
+        <w:t xml:space="preserve">Las historias de usuario que se desarrollaron </w:t>
+      </w:r>
+      <w:proofErr w:type="gramStart"/>
+      <w:r>
+        <w:rPr>
+          <w:sz w:val="24"/>
+          <w:szCs w:val="24"/>
+        </w:rPr>
+        <w:t>en  base</w:t>
+      </w:r>
+      <w:proofErr w:type="gramEnd"/>
+      <w:r>
+        <w:rPr>
+          <w:sz w:val="24"/>
+          <w:szCs w:val="24"/>
+        </w:rPr>
+        <w:t xml:space="preserve"> del contexto del caso y de los requisitos planteados por el cliente fueron los siguientes:</w:t>
       </w:r>
     </w:p>
     <w:p>
@@ -6157,7 +6224,15 @@
         <w:jc w:val="both"/>
       </w:pPr>
       <w:r>
-        <w:t>Estas funcionalidades son deseables pero no esenciales. Pueden agregarse en futuras iteraciones o versiones de la aplicación.</w:t>
+        <w:t xml:space="preserve">Estas funcionalidades son </w:t>
+      </w:r>
+      <w:proofErr w:type="gramStart"/>
+      <w:r>
+        <w:t>deseables</w:t>
+      </w:r>
+      <w:proofErr w:type="gramEnd"/>
+      <w:r>
+        <w:t xml:space="preserve"> pero no esenciales. Pueden agregarse en futuras iteraciones o versiones de la aplicación.</w:t>
       </w:r>
     </w:p>
     <w:p>
@@ -6423,7 +6498,15 @@
         <w:jc w:val="both"/>
       </w:pPr>
       <w:r>
-        <w:t>Sincronización con wearables (smartwatches, etc.).</w:t>
+        <w:t xml:space="preserve">Sincronización con </w:t>
+      </w:r>
+      <w:proofErr w:type="gramStart"/>
+      <w:r>
+        <w:t>wearables</w:t>
+      </w:r>
+      <w:proofErr w:type="gramEnd"/>
+      <w:r>
+        <w:t xml:space="preserve"> (smartwatches, etc.).</w:t>
       </w:r>
     </w:p>
     <w:p>
@@ -8904,14 +8987,7 @@
           <w:sz w:val="24"/>
           <w:szCs w:val="24"/>
         </w:rPr>
-        <w:t>Invalida Preguntas</w:t>
-      </w:r>
-      <w:r>
-        <w:rPr>
-          <w:sz w:val="24"/>
-          <w:szCs w:val="24"/>
-        </w:rPr>
-        <w:t xml:space="preserve"> de seguridad tras el fallo (regreso al </w:t>
+        <w:t xml:space="preserve">Invalida Preguntas de seguridad tras el fallo (regreso al </w:t>
       </w:r>
       <w:proofErr w:type="spellStart"/>
       <w:r>
@@ -8922,6 +8998,7 @@
         <w:t>login</w:t>
       </w:r>
       <w:proofErr w:type="spellEnd"/>
+      <w:proofErr w:type="gramStart"/>
       <w:r>
         <w:rPr>
           <w:sz w:val="24"/>
@@ -8929,6 +9006,7 @@
         </w:rPr>
         <w:t>) .</w:t>
       </w:r>
+      <w:proofErr w:type="gramEnd"/>
     </w:p>
     <w:p>
       <w:pPr>
@@ -10447,7 +10525,23 @@
           <w:sz w:val="24"/>
           <w:szCs w:val="24"/>
         </w:rPr>
-        <w:t xml:space="preserve">Formulario con: Asunto , mensaje (0-500 </w:t>
+        <w:t xml:space="preserve">Formulario con: </w:t>
+      </w:r>
+      <w:proofErr w:type="gramStart"/>
+      <w:r>
+        <w:rPr>
+          <w:sz w:val="24"/>
+          <w:szCs w:val="24"/>
+        </w:rPr>
+        <w:t>Asunto ,</w:t>
+      </w:r>
+      <w:proofErr w:type="gramEnd"/>
+      <w:r>
+        <w:rPr>
+          <w:sz w:val="24"/>
+          <w:szCs w:val="24"/>
+        </w:rPr>
+        <w:t xml:space="preserve"> mensaje (0-500 </w:t>
       </w:r>
       <w:proofErr w:type="spellStart"/>
       <w:r>
@@ -17178,9 +17272,7 @@
       <w:tblStyleRowBandSize w:val="1"/>
       <w:tblStyleColBandSize w:val="1"/>
       <w:tblCellMar>
-        <w:top w:w="0" w:type="dxa"/>
         <w:left w:w="115" w:type="dxa"/>
-        <w:bottom w:w="0" w:type="dxa"/>
         <w:right w:w="115" w:type="dxa"/>
       </w:tblCellMar>
     </w:tblPr>
@@ -17230,9 +17322,7 @@
       <w:tblStyleRowBandSize w:val="1"/>
       <w:tblStyleColBandSize w:val="1"/>
       <w:tblCellMar>
-        <w:top w:w="0" w:type="dxa"/>
         <w:left w:w="115" w:type="dxa"/>
-        <w:bottom w:w="0" w:type="dxa"/>
         <w:right w:w="115" w:type="dxa"/>
       </w:tblCellMar>
     </w:tblPr>

</xml_diff>